<commit_message>
Stereo Vision - Draft 3
</commit_message>
<xml_diff>
--- a/ps2_python_Plokhovska_Zhanneta/ps0_report.docx
+++ b/ps2_python_Plokhovska_Zhanneta/ps0_report.docx
@@ -42,6 +42,61 @@
     <w:p>
       <w:pPr>
         <w:pStyle w:val="ListParagraph"/>
+        <w:rPr>
+          <w:color w:val="FF0000"/>
+        </w:rPr>
+      </w:pPr>
+      <w:r>
+        <w:rPr>
+          <w:b/>
+          <w:color w:val="FF0000"/>
+        </w:rPr>
+        <w:t xml:space="preserve">NOTE: </w:t>
+      </w:r>
+      <w:r>
+        <w:rPr>
+          <w:color w:val="FF0000"/>
+        </w:rPr>
+        <w:t>Before running my code, p</w:t>
+      </w:r>
+      <w:r>
+        <w:rPr>
+          <w:color w:val="FF0000"/>
+        </w:rPr>
+        <w:t xml:space="preserve">lease install </w:t>
+      </w:r>
+      <w:proofErr w:type="spellStart"/>
+      <w:r>
+        <w:rPr>
+          <w:color w:val="FF0000"/>
+        </w:rPr>
+        <w:t>progressbar</w:t>
+      </w:r>
+      <w:proofErr w:type="spellEnd"/>
+      <w:r>
+        <w:rPr>
+          <w:color w:val="FF0000"/>
+        </w:rPr>
+        <w:t xml:space="preserve"> by running “pip install </w:t>
+      </w:r>
+      <w:proofErr w:type="spellStart"/>
+      <w:r>
+        <w:rPr>
+          <w:color w:val="FF0000"/>
+        </w:rPr>
+        <w:t>progressbar</w:t>
+      </w:r>
+      <w:proofErr w:type="spellEnd"/>
+      <w:r>
+        <w:rPr>
+          <w:color w:val="FF0000"/>
+        </w:rPr>
+        <w:t>”</w:t>
+      </w:r>
+    </w:p>
+    <w:p>
+      <w:pPr>
+        <w:pStyle w:val="ListParagraph"/>
         <w:numPr>
           <w:ilvl w:val="0"/>
           <w:numId w:val="1"/>
@@ -68,114 +123,43 @@
         <w:pStyle w:val="ListParagraph"/>
         <w:ind w:left="1440"/>
       </w:pPr>
-      <w:r>
-        <w:rPr>
-          <w:noProof/>
-        </w:rPr>
-        <w:drawing>
-          <wp:inline distT="0" distB="0" distL="0" distR="0" wp14:anchorId="15039EC4" wp14:editId="46EE77B4">
-            <wp:extent cx="1219200" cy="1219200"/>
-            <wp:effectExtent l="0" t="0" r="0" b="0"/>
-            <wp:docPr id="1" name="Picture 1" descr="C:\Users\Zhanneta\AppData\Local\Microsoft\Windows\INetCache\Content.Word\ps2-1-a-1.png"/>
-            <wp:cNvGraphicFramePr>
-              <a:graphicFrameLocks xmlns:a="http://schemas.openxmlformats.org/drawingml/2006/main" noChangeAspect="1"/>
-            </wp:cNvGraphicFramePr>
-            <a:graphic xmlns:a="http://schemas.openxmlformats.org/drawingml/2006/main">
-              <a:graphicData uri="http://schemas.openxmlformats.org/drawingml/2006/picture">
-                <pic:pic xmlns:pic="http://schemas.openxmlformats.org/drawingml/2006/picture">
-                  <pic:nvPicPr>
-                    <pic:cNvPr id="0" name="Picture 28" descr="C:\Users\Zhanneta\AppData\Local\Microsoft\Windows\INetCache\Content.Word\ps2-1-a-1.png"/>
-                    <pic:cNvPicPr>
-                      <a:picLocks noChangeAspect="1" noChangeArrowheads="1"/>
-                    </pic:cNvPicPr>
-                  </pic:nvPicPr>
-                  <pic:blipFill>
-                    <a:blip r:embed="rId7">
-                      <a:extLst>
-                        <a:ext uri="{28A0092B-C50C-407E-A947-70E740481C1C}">
-                          <a14:useLocalDpi xmlns:a14="http://schemas.microsoft.com/office/drawing/2010/main" val="0"/>
-                        </a:ext>
-                      </a:extLst>
-                    </a:blip>
-                    <a:srcRect/>
-                    <a:stretch>
-                      <a:fillRect/>
-                    </a:stretch>
-                  </pic:blipFill>
-                  <pic:spPr bwMode="auto">
-                    <a:xfrm>
-                      <a:off x="0" y="0"/>
-                      <a:ext cx="1219200" cy="1219200"/>
-                    </a:xfrm>
-                    <a:prstGeom prst="rect">
-                      <a:avLst/>
-                    </a:prstGeom>
-                    <a:noFill/>
-                    <a:ln>
-                      <a:noFill/>
-                    </a:ln>
-                  </pic:spPr>
-                </pic:pic>
-              </a:graphicData>
-            </a:graphic>
-          </wp:inline>
-        </w:drawing>
-      </w:r>
-      <w:r>
-        <w:t xml:space="preserve">     </w:t>
-      </w:r>
-      <w:r>
-        <w:rPr>
-          <w:noProof/>
-        </w:rPr>
-        <w:drawing>
-          <wp:inline distT="0" distB="0" distL="0" distR="0">
-            <wp:extent cx="1219200" cy="1219200"/>
-            <wp:effectExtent l="0" t="0" r="0" b="0"/>
-            <wp:docPr id="2" name="Picture 2" descr="C:\Users\Zhanneta\AppData\Local\Microsoft\Windows\INetCache\Content.Word\ps2-1-a-2.png"/>
-            <wp:cNvGraphicFramePr>
-              <a:graphicFrameLocks xmlns:a="http://schemas.openxmlformats.org/drawingml/2006/main" noChangeAspect="1"/>
-            </wp:cNvGraphicFramePr>
-            <a:graphic xmlns:a="http://schemas.openxmlformats.org/drawingml/2006/main">
-              <a:graphicData uri="http://schemas.openxmlformats.org/drawingml/2006/picture">
-                <pic:pic xmlns:pic="http://schemas.openxmlformats.org/drawingml/2006/picture">
-                  <pic:nvPicPr>
-                    <pic:cNvPr id="0" name="Picture 30" descr="C:\Users\Zhanneta\AppData\Local\Microsoft\Windows\INetCache\Content.Word\ps2-1-a-2.png"/>
-                    <pic:cNvPicPr>
-                      <a:picLocks noChangeAspect="1" noChangeArrowheads="1"/>
-                    </pic:cNvPicPr>
-                  </pic:nvPicPr>
-                  <pic:blipFill>
-                    <a:blip r:embed="rId8">
-                      <a:extLst>
-                        <a:ext uri="{28A0092B-C50C-407E-A947-70E740481C1C}">
-                          <a14:useLocalDpi xmlns:a14="http://schemas.microsoft.com/office/drawing/2010/main" val="0"/>
-                        </a:ext>
-                      </a:extLst>
-                    </a:blip>
-                    <a:srcRect/>
-                    <a:stretch>
-                      <a:fillRect/>
-                    </a:stretch>
-                  </pic:blipFill>
-                  <pic:spPr bwMode="auto">
-                    <a:xfrm>
-                      <a:off x="0" y="0"/>
-                      <a:ext cx="1219200" cy="1219200"/>
-                    </a:xfrm>
-                    <a:prstGeom prst="rect">
-                      <a:avLst/>
-                    </a:prstGeom>
-                    <a:noFill/>
-                    <a:ln>
-                      <a:noFill/>
-                    </a:ln>
-                  </pic:spPr>
-                </pic:pic>
-              </a:graphicData>
-            </a:graphic>
-          </wp:inline>
-        </w:drawing>
+      <w:bookmarkStart w:id="0" w:name="_GoBack"/>
+      <w:r>
+        <w:pict>
+          <v:shapetype id="_x0000_t75" coordsize="21600,21600" o:spt="75" o:preferrelative="t" path="m@4@5l@4@11@9@11@9@5xe" filled="f" stroked="f">
+            <v:stroke joinstyle="miter"/>
+            <v:formulas>
+              <v:f eqn="if lineDrawn pixelLineWidth 0"/>
+              <v:f eqn="sum @0 1 0"/>
+              <v:f eqn="sum 0 0 @1"/>
+              <v:f eqn="prod @2 1 2"/>
+              <v:f eqn="prod @3 21600 pixelWidth"/>
+              <v:f eqn="prod @3 21600 pixelHeight"/>
+              <v:f eqn="sum @0 0 1"/>
+              <v:f eqn="prod @6 1 2"/>
+              <v:f eqn="prod @7 21600 pixelWidth"/>
+              <v:f eqn="sum @8 21600 0"/>
+              <v:f eqn="prod @7 21600 pixelHeight"/>
+              <v:f eqn="sum @10 21600 0"/>
+            </v:formulas>
+            <v:path o:extrusionok="f" gradientshapeok="t" o:connecttype="rect"/>
+            <o:lock v:ext="edit" aspectratio="t"/>
+          </v:shapetype>
+          <v:shape id="_x0000_i1055" type="#_x0000_t75" style="width:96pt;height:96pt">
+            <v:imagedata r:id="rId7" o:title="ps2-1-a-1"/>
+          </v:shape>
+        </w:pict>
+      </w:r>
+      <w:bookmarkEnd w:id="0"/>
+      <w:r>
+        <w:t xml:space="preserve">   </w:t>
+      </w:r>
+      <w:r>
+        <w:pict>
+          <v:shape id="_x0000_i1056" type="#_x0000_t75" style="width:96pt;height:96pt">
+            <v:imagedata r:id="rId8" o:title="ps2-1-a-2"/>
+          </v:shape>
+        </w:pict>
       </w:r>
     </w:p>
     <w:p>
@@ -318,8 +302,6 @@
         <w:pStyle w:val="ListParagraph"/>
         <w:ind w:left="1440"/>
       </w:pPr>
-      <w:bookmarkStart w:id="0" w:name="_GoBack"/>
-      <w:bookmarkEnd w:id="0"/>
     </w:p>
     <w:p>
       <w:pPr>

</xml_diff>